<commit_message>
Refactoring for adding pictures to the small documents and to the custom places. Fixed signature with adding additional parameter
</commit_message>
<xml_diff>
--- a/templates/ContractDefault.docx
+++ b/templates/ContractDefault.docx
@@ -1,7 +1,51 @@
 
 <file path=word/document.xml><?xml version="1.0" encoding="utf-8"?>
-<w:document xmlns:wpc="http://schemas.microsoft.com/office/word/2010/wordprocessingCanvas" xmlns:mc="http://schemas.openxmlformats.org/markup-compatibility/2006" xmlns:o="urn:schemas-microsoft-com:office:office" xmlns:r="http://schemas.openxmlformats.org/officeDocument/2006/relationships" xmlns:m="http://schemas.openxmlformats.org/officeDocument/2006/math" xmlns:v="urn:schemas-microsoft-com:vml" xmlns:wp14="http://schemas.microsoft.com/office/word/2010/wordprocessingDrawing" xmlns:wp="http://schemas.openxmlformats.org/drawingml/2006/wordprocessingDrawing" xmlns:w10="urn:schemas-microsoft-com:office:word" xmlns:w="http://schemas.openxmlformats.org/wordprocessingml/2006/main" xmlns:w14="http://schemas.microsoft.com/office/word/2010/wordml" xmlns:w15="http://schemas.microsoft.com/office/word/2012/wordml" xmlns:wpg="http://schemas.microsoft.com/office/word/2010/wordprocessingGroup" xmlns:wpi="http://schemas.microsoft.com/office/word/2010/wordprocessingInk" xmlns:wne="http://schemas.microsoft.com/office/word/2006/wordml" xmlns:wps="http://schemas.microsoft.com/office/word/2010/wordprocessingShape" mc:Ignorable="w14 w15 wp14">
+<w:document xmlns:wpc="http://schemas.microsoft.com/office/word/2010/wordprocessingCanvas" xmlns:mc="http://schemas.openxmlformats.org/markup-compatibility/2006" xmlns:o="urn:schemas-microsoft-com:office:office" xmlns:r="http://schemas.openxmlformats.org/officeDocument/2006/relationships" xmlns:m="http://schemas.openxmlformats.org/officeDocument/2006/math" xmlns:v="urn:schemas-microsoft-com:vml" xmlns:wp14="http://schemas.microsoft.com/office/word/2010/wordprocessingDrawing" xmlns:wp="http://schemas.openxmlformats.org/drawingml/2006/wordprocessingDrawing" xmlns:w10="urn:schemas-microsoft-com:office:word" xmlns:w="http://schemas.openxmlformats.org/wordprocessingml/2006/main" xmlns:w14="http://schemas.microsoft.com/office/word/2010/wordml" xmlns:wpg="http://schemas.microsoft.com/office/word/2010/wordprocessingGroup" xmlns:wpi="http://schemas.microsoft.com/office/word/2010/wordprocessingInk" xmlns:wne="http://schemas.microsoft.com/office/word/2006/wordml" xmlns:wps="http://schemas.microsoft.com/office/word/2010/wordprocessingShape" mc:Ignorable="w14 wp14">
   <w:body>
+    <w:tbl>
+      <w:tblPr>
+        <w:tblStyle w:val="TableGrid"/>
+        <w:tblW w:w="0" w:type="auto"/>
+        <w:tblInd w:w="250" w:type="dxa"/>
+        <w:tblBorders>
+          <w:top w:val="none" w:sz="0" w:space="0" w:color="auto"/>
+          <w:left w:val="none" w:sz="0" w:space="0" w:color="auto"/>
+          <w:bottom w:val="none" w:sz="0" w:space="0" w:color="auto"/>
+          <w:right w:val="none" w:sz="0" w:space="0" w:color="auto"/>
+          <w:insideH w:val="none" w:sz="0" w:space="0" w:color="auto"/>
+          <w:insideV w:val="none" w:sz="0" w:space="0" w:color="auto"/>
+        </w:tblBorders>
+        <w:tblLook w:val="04A0" w:firstRow="1" w:lastRow="0" w:firstColumn="1" w:lastColumn="0" w:noHBand="0" w:noVBand="1"/>
+      </w:tblPr>
+      <w:tblGrid>
+        <w:gridCol w:w="9321"/>
+      </w:tblGrid>
+      <w:tr>
+        <w:tc>
+          <w:tcPr>
+            <w:tcW w:w="9321" w:type="dxa"/>
+          </w:tcPr>
+          <w:p>
+            <w:pPr>
+              <w:jc w:val="right"/>
+              <w:rPr>
+                <w:sz w:val="22"/>
+                <w:szCs w:val="22"/>
+                <w:lang w:val="en-US"/>
+              </w:rPr>
+            </w:pPr>
+            <w:r>
+              <w:rPr>
+                <w:sz w:val="22"/>
+                <w:szCs w:val="22"/>
+                <w:lang w:val="en-US"/>
+              </w:rPr>
+              <w:t>[t:photo]</w:t>
+            </w:r>
+          </w:p>
+        </w:tc>
+      </w:tr>
+    </w:tbl>
     <w:p>
       <w:pPr>
         <w:jc w:val="right"/>
@@ -10,8 +54,6 @@
           <w:szCs w:val="22"/>
         </w:rPr>
       </w:pPr>
-      <w:bookmarkStart w:id="0" w:name="_GoBack"/>
-      <w:bookmarkEnd w:id="0"/>
     </w:p>
     <w:p>
       <w:pPr>
@@ -35,6 +77,7 @@
         <w:rPr>
           <w:sz w:val="22"/>
           <w:szCs w:val="22"/>
+          <w:lang w:val="en-US"/>
         </w:rPr>
       </w:pPr>
       <w:r>
@@ -43,21 +86,22 @@
           <w:sz w:val="22"/>
           <w:szCs w:val="22"/>
         </w:rPr>
-        <w:t xml:space="preserve">ДОГОВОР </w:t>
-      </w:r>
-      <w:proofErr w:type="gramStart"/>
+        <w:t>ДОГОВОР</w:t>
+      </w:r>
       <w:r>
         <w:rPr>
           <w:b/>
           <w:sz w:val="22"/>
           <w:szCs w:val="22"/>
-        </w:rPr>
-        <w:t>№</w:t>
-      </w:r>
-      <w:r>
-        <w:rPr>
-          <w:sz w:val="22"/>
-          <w:szCs w:val="22"/>
+          <w:lang w:val="en-US"/>
+        </w:rPr>
+        <w:t xml:space="preserve"> №</w:t>
+      </w:r>
+      <w:r>
+        <w:rPr>
+          <w:sz w:val="22"/>
+          <w:szCs w:val="22"/>
+          <w:lang w:val="en-US"/>
         </w:rPr>
         <w:t xml:space="preserve">  </w:t>
       </w:r>
@@ -66,6 +110,7 @@
           <w:sz w:val="22"/>
           <w:szCs w:val="22"/>
           <w:u w:val="single"/>
+          <w:lang w:val="en-US"/>
         </w:rPr>
         <w:t>[label:import:contract_num]</w:t>
       </w:r>
@@ -103,7 +148,6 @@
           <w:b/>
           <w:sz w:val="22"/>
           <w:szCs w:val="22"/>
-          <w:lang w:val="en-US"/>
         </w:rPr>
       </w:pPr>
       <w:r>
@@ -111,9 +155,8 @@
           <w:b/>
           <w:sz w:val="22"/>
           <w:szCs w:val="22"/>
-          <w:lang w:val="en-US"/>
-        </w:rPr>
-        <w:t>[label:import:contract_date] </w:t>
+        </w:rPr>
+        <w:t>[label:import:contract_date]</w:t>
       </w:r>
     </w:p>
     <w:p>
@@ -123,7 +166,6 @@
           <w:b/>
           <w:sz w:val="22"/>
           <w:szCs w:val="22"/>
-          <w:lang w:val="en-US"/>
         </w:rPr>
       </w:pPr>
       <w:r>
@@ -139,7 +181,6 @@
           <w:b/>
           <w:sz w:val="22"/>
           <w:szCs w:val="22"/>
-          <w:lang w:val="en-US"/>
         </w:rPr>
         <w:t xml:space="preserve">. </w:t>
       </w:r>
@@ -156,7 +197,6 @@
           <w:b/>
           <w:sz w:val="22"/>
           <w:szCs w:val="22"/>
-          <w:lang w:val="en-US"/>
         </w:rPr>
         <w:t xml:space="preserve"> - </w:t>
       </w:r>
@@ -176,7 +216,6 @@
           <w:b/>
           <w:sz w:val="22"/>
           <w:szCs w:val="22"/>
-          <w:lang w:val="en-US"/>
         </w:rPr>
       </w:pPr>
     </w:p>
@@ -221,23 +260,7 @@
           <w:sz w:val="22"/>
           <w:szCs w:val="22"/>
         </w:rPr>
-        <w:t>», с одной стороны,  и [label:import:client_short_info] в дальнейшем «</w:t>
-      </w:r>
-      <w:proofErr w:type="spellStart"/>
-      <w:r>
-        <w:rPr>
-          <w:sz w:val="22"/>
-          <w:szCs w:val="22"/>
-        </w:rPr>
-        <w:t>Благополучатель</w:t>
-      </w:r>
-      <w:proofErr w:type="spellEnd"/>
-      <w:r>
-        <w:rPr>
-          <w:sz w:val="22"/>
-          <w:szCs w:val="22"/>
-        </w:rPr>
-        <w:t>», с другой стороны, далее именуемые «Стороны»</w:t>
+        <w:t>», с одной стороны,  и [label:import:client_short_info] в дальнейшем «Благополучатель», с другой стороны, далее именуемые «Стороны»</w:t>
       </w:r>
       <w:r>
         <w:rPr>
@@ -308,17 +331,8 @@
           <w:sz w:val="22"/>
           <w:szCs w:val="22"/>
         </w:rPr>
-        <w:t xml:space="preserve">Организация предоставляет </w:t>
-      </w:r>
-      <w:proofErr w:type="spellStart"/>
-      <w:r>
-        <w:rPr>
-          <w:sz w:val="22"/>
-          <w:szCs w:val="22"/>
-        </w:rPr>
-        <w:t>Благополучателю</w:t>
-      </w:r>
-      <w:proofErr w:type="spellEnd"/>
+        <w:t>Организация предоставляет Благополучателю</w:t>
+      </w:r>
       <w:r>
         <w:rPr>
           <w:sz w:val="22"/>
@@ -331,21 +345,7 @@
           <w:sz w:val="22"/>
           <w:szCs w:val="22"/>
         </w:rPr>
-        <w:t>социальное сопровождение на безвозмездной основе, к</w:t>
-      </w:r>
-      <w:r>
-        <w:rPr>
-          <w:sz w:val="22"/>
-          <w:szCs w:val="22"/>
-        </w:rPr>
-        <w:t>о</w:t>
-      </w:r>
-      <w:r>
-        <w:rPr>
-          <w:sz w:val="22"/>
-          <w:szCs w:val="22"/>
-        </w:rPr>
-        <w:t>торое включает</w:t>
+        <w:t>социальное сопровождение на безвозмездной основе, которое включает</w:t>
       </w:r>
       <w:r>
         <w:rPr>
@@ -429,7 +429,6 @@
           <w:szCs w:val="22"/>
         </w:rPr>
       </w:pPr>
-      <w:proofErr w:type="spellStart"/>
       <w:r>
         <w:rPr>
           <w:sz w:val="22"/>
@@ -437,7 +436,6 @@
         </w:rPr>
         <w:t>Благополучатель</w:t>
       </w:r>
-      <w:proofErr w:type="spellEnd"/>
       <w:r>
         <w:rPr>
           <w:sz w:val="22"/>
@@ -607,21 +605,12 @@
         </w:rPr>
         <w:tab/>
       </w:r>
-      <w:proofErr w:type="spellStart"/>
-      <w:r>
-        <w:rPr>
-          <w:sz w:val="22"/>
-          <w:szCs w:val="22"/>
-        </w:rPr>
-        <w:t>Благополучатель</w:t>
-      </w:r>
-      <w:proofErr w:type="spellEnd"/>
-      <w:r>
-        <w:rPr>
-          <w:sz w:val="22"/>
-          <w:szCs w:val="22"/>
-        </w:rPr>
-        <w:t xml:space="preserve"> обязан:</w:t>
+      <w:r>
+        <w:rPr>
+          <w:sz w:val="22"/>
+          <w:szCs w:val="22"/>
+        </w:rPr>
+        <w:t>Благополучатель обязан:</w:t>
       </w:r>
     </w:p>
     <w:p>
@@ -677,23 +666,7 @@
           <w:sz w:val="22"/>
           <w:szCs w:val="22"/>
         </w:rPr>
-        <w:t xml:space="preserve">предоставлять сотрудникам Организации достоверные данные, необходимые им для составления индивидуального плана сопровождения и оказания </w:t>
-      </w:r>
-      <w:proofErr w:type="spellStart"/>
-      <w:r>
-        <w:rPr>
-          <w:sz w:val="22"/>
-          <w:szCs w:val="22"/>
-        </w:rPr>
-        <w:t>Благополучателю</w:t>
-      </w:r>
-      <w:proofErr w:type="spellEnd"/>
-      <w:r>
-        <w:rPr>
-          <w:sz w:val="22"/>
-          <w:szCs w:val="22"/>
-        </w:rPr>
-        <w:t xml:space="preserve"> помощи;</w:t>
+        <w:t>предоставлять сотрудникам Организации достоверные данные, необходимые им для составления индивидуального плана сопровождения и оказания Благополучателю помощи;</w:t>
       </w:r>
     </w:p>
     <w:p>
@@ -749,51 +722,21 @@
           <w:sz w:val="22"/>
           <w:szCs w:val="22"/>
         </w:rPr>
-        <w:t>выполнять назначения врача в случае обращения за медицинской пом</w:t>
-      </w:r>
-      <w:r>
-        <w:rPr>
-          <w:sz w:val="22"/>
-          <w:szCs w:val="22"/>
-        </w:rPr>
-        <w:t>о</w:t>
-      </w:r>
-      <w:r>
-        <w:rPr>
-          <w:sz w:val="22"/>
-          <w:szCs w:val="22"/>
-        </w:rPr>
-        <w:t>щью в лечебно-профилактическое учреждение</w:t>
-      </w:r>
-      <w:r>
-        <w:rPr>
-          <w:sz w:val="22"/>
-          <w:szCs w:val="22"/>
-        </w:rPr>
-        <w:t xml:space="preserve"> </w:t>
-      </w:r>
-      <w:proofErr w:type="gramStart"/>
-      <w:r>
-        <w:rPr>
-          <w:sz w:val="22"/>
-          <w:szCs w:val="22"/>
-        </w:rPr>
-        <w:t>во время</w:t>
-      </w:r>
-      <w:proofErr w:type="gramEnd"/>
-      <w:r>
-        <w:rPr>
-          <w:sz w:val="22"/>
-          <w:szCs w:val="22"/>
-        </w:rPr>
-        <w:t xml:space="preserve"> нахождении на сопровождении Орг</w:t>
-      </w:r>
-      <w:r>
-        <w:rPr>
-          <w:sz w:val="22"/>
-          <w:szCs w:val="22"/>
-        </w:rPr>
-        <w:t>а</w:t>
+        <w:t>выполнять назначения врача в случае обращения за медицинской помощью в лечебно-профилактическое учреждение</w:t>
+      </w:r>
+      <w:r>
+        <w:rPr>
+          <w:sz w:val="22"/>
+          <w:szCs w:val="22"/>
+        </w:rPr>
+        <w:t xml:space="preserve"> во время</w:t>
+      </w:r>
+      <w:r>
+        <w:rPr>
+          <w:sz w:val="22"/>
+          <w:szCs w:val="22"/>
+        </w:rPr>
+        <w:t xml:space="preserve"> нахождении на сопровождении Орга</w:t>
       </w:r>
       <w:r>
         <w:rPr>
@@ -896,7 +839,6 @@
         </w:rPr>
         <w:t xml:space="preserve">проверять достоверность сведений, представленных </w:t>
       </w:r>
-      <w:proofErr w:type="spellStart"/>
       <w:r>
         <w:rPr>
           <w:sz w:val="22"/>
@@ -904,7 +846,6 @@
         </w:rPr>
         <w:t>Благополучателем</w:t>
       </w:r>
-      <w:proofErr w:type="spellEnd"/>
       <w:r>
         <w:rPr>
           <w:sz w:val="22"/>
@@ -933,7 +874,6 @@
         </w:rPr>
         <w:t xml:space="preserve">требовать от </w:t>
       </w:r>
-      <w:proofErr w:type="spellStart"/>
       <w:r>
         <w:rPr>
           <w:sz w:val="22"/>
@@ -941,7 +881,6 @@
         </w:rPr>
         <w:t>Благополучателя</w:t>
       </w:r>
-      <w:proofErr w:type="spellEnd"/>
       <w:r>
         <w:rPr>
           <w:sz w:val="22"/>
@@ -1041,17 +980,8 @@
           <w:sz w:val="22"/>
           <w:szCs w:val="22"/>
         </w:rPr>
-        <w:t xml:space="preserve">информировать </w:t>
-      </w:r>
-      <w:proofErr w:type="spellStart"/>
-      <w:r>
-        <w:rPr>
-          <w:sz w:val="22"/>
-          <w:szCs w:val="22"/>
-        </w:rPr>
-        <w:t>Благополучателя</w:t>
-      </w:r>
-      <w:proofErr w:type="spellEnd"/>
+        <w:t>информировать Благополучателя</w:t>
+      </w:r>
       <w:r>
         <w:rPr>
           <w:sz w:val="22"/>
@@ -1101,7 +1031,6 @@
         </w:rPr>
         <w:t xml:space="preserve">о </w:t>
       </w:r>
-      <w:proofErr w:type="spellStart"/>
       <w:r>
         <w:rPr>
           <w:sz w:val="22"/>
@@ -1109,7 +1038,6 @@
         </w:rPr>
         <w:t>Благополучателе</w:t>
       </w:r>
-      <w:proofErr w:type="spellEnd"/>
       <w:r>
         <w:rPr>
           <w:sz w:val="22"/>
@@ -1204,23 +1132,7 @@
           <w:sz w:val="22"/>
           <w:szCs w:val="22"/>
         </w:rPr>
-        <w:t xml:space="preserve">Оказание услуг социального сопровождения производится в объемах и в сроки, согласованные Организацией и </w:t>
-      </w:r>
-      <w:proofErr w:type="spellStart"/>
-      <w:r>
-        <w:rPr>
-          <w:sz w:val="22"/>
-          <w:szCs w:val="22"/>
-        </w:rPr>
-        <w:t>Благополучателем</w:t>
-      </w:r>
-      <w:proofErr w:type="spellEnd"/>
-      <w:r>
-        <w:rPr>
-          <w:sz w:val="22"/>
-          <w:szCs w:val="22"/>
-        </w:rPr>
-        <w:t>/Клиентом.</w:t>
+        <w:t>Оказание услуг социального сопровождения производится в объемах и в сроки, согласованные Организацией и Благополучателем/Клиентом.</w:t>
       </w:r>
       <w:r>
         <w:rPr>
@@ -1276,21 +1188,7 @@
           <w:sz w:val="22"/>
           <w:szCs w:val="22"/>
         </w:rPr>
-        <w:t>до м</w:t>
-      </w:r>
-      <w:r>
-        <w:rPr>
-          <w:sz w:val="22"/>
-          <w:szCs w:val="22"/>
-        </w:rPr>
-        <w:t>о</w:t>
-      </w:r>
-      <w:r>
-        <w:rPr>
-          <w:sz w:val="22"/>
-          <w:szCs w:val="22"/>
-        </w:rPr>
-        <w:t xml:space="preserve">мента окончания </w:t>
+        <w:t xml:space="preserve">до момента окончания </w:t>
       </w:r>
       <w:r>
         <w:rPr>
@@ -1362,37 +1260,7 @@
           <w:szCs w:val="22"/>
         </w:rPr>
         <w:lastRenderedPageBreak/>
-        <w:t xml:space="preserve">Настоящий договор прекращается исполнением Организацией индивидуального сопровождения </w:t>
-      </w:r>
-      <w:proofErr w:type="spellStart"/>
-      <w:r>
-        <w:rPr>
-          <w:sz w:val="22"/>
-          <w:szCs w:val="22"/>
-        </w:rPr>
-        <w:t>Бл</w:t>
-      </w:r>
-      <w:r>
-        <w:rPr>
-          <w:sz w:val="22"/>
-          <w:szCs w:val="22"/>
-        </w:rPr>
-        <w:t>а</w:t>
-      </w:r>
-      <w:r>
-        <w:rPr>
-          <w:sz w:val="22"/>
-          <w:szCs w:val="22"/>
-        </w:rPr>
-        <w:t>гополучателя</w:t>
-      </w:r>
-      <w:proofErr w:type="spellEnd"/>
-      <w:r>
-        <w:rPr>
-          <w:sz w:val="22"/>
-          <w:szCs w:val="22"/>
-        </w:rPr>
-        <w:t xml:space="preserve"> и/или ис</w:t>
+        <w:t>Настоящий договор прекращается исполнением Организацией индивидуального сопровождения Благополучателя и/или ис</w:t>
       </w:r>
       <w:r>
         <w:rPr>
@@ -1427,23 +1295,7 @@
           <w:sz w:val="22"/>
           <w:szCs w:val="22"/>
         </w:rPr>
-        <w:t xml:space="preserve">Договор может быть расторгнут </w:t>
-      </w:r>
-      <w:proofErr w:type="spellStart"/>
-      <w:r>
-        <w:rPr>
-          <w:sz w:val="22"/>
-          <w:szCs w:val="22"/>
-        </w:rPr>
-        <w:t>Благополучателем</w:t>
-      </w:r>
-      <w:proofErr w:type="spellEnd"/>
-      <w:r>
-        <w:rPr>
-          <w:sz w:val="22"/>
-          <w:szCs w:val="22"/>
-        </w:rPr>
-        <w:t xml:space="preserve"> досрочно:</w:t>
+        <w:t>Договор может быть расторгнут Благополучателем досрочно:</w:t>
       </w:r>
     </w:p>
     <w:p>
@@ -1464,23 +1316,7 @@
           <w:sz w:val="22"/>
           <w:szCs w:val="22"/>
         </w:rPr>
-        <w:t xml:space="preserve">По желанию </w:t>
-      </w:r>
-      <w:proofErr w:type="spellStart"/>
-      <w:r>
-        <w:rPr>
-          <w:sz w:val="22"/>
-          <w:szCs w:val="22"/>
-        </w:rPr>
-        <w:t>Благополучателя</w:t>
-      </w:r>
-      <w:proofErr w:type="spellEnd"/>
-      <w:r>
-        <w:rPr>
-          <w:sz w:val="22"/>
-          <w:szCs w:val="22"/>
-        </w:rPr>
-        <w:t xml:space="preserve">, о чем последний обязан </w:t>
+        <w:t xml:space="preserve">По желанию Благополучателя, о чем последний обязан </w:t>
       </w:r>
       <w:r>
         <w:rPr>
@@ -1550,23 +1386,7 @@
           <w:sz w:val="22"/>
           <w:szCs w:val="22"/>
         </w:rPr>
-        <w:t xml:space="preserve">В случае невыполнения </w:t>
-      </w:r>
-      <w:proofErr w:type="spellStart"/>
-      <w:r>
-        <w:rPr>
-          <w:sz w:val="22"/>
-          <w:szCs w:val="22"/>
-        </w:rPr>
-        <w:t>Благополучателем</w:t>
-      </w:r>
-      <w:proofErr w:type="spellEnd"/>
-      <w:r>
-        <w:rPr>
-          <w:sz w:val="22"/>
-          <w:szCs w:val="22"/>
-        </w:rPr>
-        <w:t xml:space="preserve"> мероприятий и сроков, предусмотренных индивидуальным планом сопровождения</w:t>
+        <w:t>В случае невыполнения Благополучателем мероприятий и сроков, предусмотренных индивидуальным планом сопровождения</w:t>
       </w:r>
       <w:r>
         <w:rPr>
@@ -1615,23 +1435,7 @@
           <w:sz w:val="22"/>
           <w:szCs w:val="22"/>
         </w:rPr>
-        <w:t xml:space="preserve">В случае предоставления </w:t>
-      </w:r>
-      <w:proofErr w:type="spellStart"/>
-      <w:r>
-        <w:rPr>
-          <w:sz w:val="22"/>
-          <w:szCs w:val="22"/>
-        </w:rPr>
-        <w:t>Благополучателем</w:t>
-      </w:r>
-      <w:proofErr w:type="spellEnd"/>
-      <w:r>
-        <w:rPr>
-          <w:sz w:val="22"/>
-          <w:szCs w:val="22"/>
-        </w:rPr>
-        <w:t xml:space="preserve"> ложных сведений о себе.</w:t>
+        <w:t>В случае предоставления Благополучателем ложных сведений о себе.</w:t>
       </w:r>
     </w:p>
     <w:p>
@@ -1653,23 +1457,7 @@
           <w:szCs w:val="22"/>
         </w:rPr>
         <w:tab/>
-        <w:t xml:space="preserve">По медицинским показаниям, в случае, если состояние здоровья </w:t>
-      </w:r>
-      <w:proofErr w:type="spellStart"/>
-      <w:r>
-        <w:rPr>
-          <w:sz w:val="22"/>
-          <w:szCs w:val="22"/>
-        </w:rPr>
-        <w:t>Благополучателя</w:t>
-      </w:r>
-      <w:proofErr w:type="spellEnd"/>
-      <w:r>
-        <w:rPr>
-          <w:sz w:val="22"/>
-          <w:szCs w:val="22"/>
-        </w:rPr>
-        <w:t xml:space="preserve"> требует особых условий </w:t>
+        <w:t xml:space="preserve">По медицинским показаниям, в случае, если состояние здоровья Благополучателя требует особых условий </w:t>
       </w:r>
       <w:r>
         <w:rPr>
@@ -1712,51 +1500,7 @@
           <w:sz w:val="22"/>
           <w:szCs w:val="22"/>
         </w:rPr>
-        <w:t xml:space="preserve">В случае невыполнения </w:t>
-      </w:r>
-      <w:proofErr w:type="spellStart"/>
-      <w:r>
-        <w:rPr>
-          <w:sz w:val="22"/>
-          <w:szCs w:val="22"/>
-        </w:rPr>
-        <w:t>Благополучателем</w:t>
-      </w:r>
-      <w:proofErr w:type="spellEnd"/>
-      <w:r>
-        <w:rPr>
-          <w:sz w:val="22"/>
-          <w:szCs w:val="22"/>
-        </w:rPr>
-        <w:t xml:space="preserve"> предписаний врача или отказа от лечения при о</w:t>
-      </w:r>
-      <w:r>
-        <w:rPr>
-          <w:sz w:val="22"/>
-          <w:szCs w:val="22"/>
-        </w:rPr>
-        <w:t>б</w:t>
-      </w:r>
-      <w:r>
-        <w:rPr>
-          <w:sz w:val="22"/>
-          <w:szCs w:val="22"/>
-        </w:rPr>
-        <w:t>ращении в лечебно-профилактическое учреждение на момент нахождения на сопровождении Организ</w:t>
-      </w:r>
-      <w:r>
-        <w:rPr>
-          <w:sz w:val="22"/>
-          <w:szCs w:val="22"/>
-        </w:rPr>
-        <w:t>а</w:t>
-      </w:r>
-      <w:r>
-        <w:rPr>
-          <w:sz w:val="22"/>
-          <w:szCs w:val="22"/>
-        </w:rPr>
-        <w:t>ции.</w:t>
+        <w:t>В случае невыполнения Благополучателем предписаний врача или отказа от лечения при обращении в лечебно-профилактическое учреждение на момент нахождения на сопровождении Организации.</w:t>
       </w:r>
     </w:p>
     <w:p>
@@ -1778,23 +1522,7 @@
           <w:sz w:val="22"/>
           <w:szCs w:val="22"/>
         </w:rPr>
-        <w:t xml:space="preserve">В случае нарушения </w:t>
-      </w:r>
-      <w:proofErr w:type="spellStart"/>
-      <w:r>
-        <w:rPr>
-          <w:sz w:val="22"/>
-          <w:szCs w:val="22"/>
-        </w:rPr>
-        <w:t>Благополучателем</w:t>
-      </w:r>
-      <w:proofErr w:type="spellEnd"/>
-      <w:r>
-        <w:rPr>
-          <w:sz w:val="22"/>
-          <w:szCs w:val="22"/>
-        </w:rPr>
-        <w:t xml:space="preserve"> иных пунктов настоящего договора.</w:t>
+        <w:t>В случае нарушения Благополучателем иных пунктов настоящего договора.</w:t>
       </w:r>
     </w:p>
     <w:p>
@@ -1890,21 +1618,7 @@
           <w:sz w:val="22"/>
           <w:szCs w:val="22"/>
         </w:rPr>
-        <w:t>Все приложения к настоящему договору, подписанные сторонами, являются неотъемлемой его ч</w:t>
-      </w:r>
-      <w:r>
-        <w:rPr>
-          <w:sz w:val="22"/>
-          <w:szCs w:val="22"/>
-        </w:rPr>
-        <w:t>а</w:t>
-      </w:r>
-      <w:r>
-        <w:rPr>
-          <w:sz w:val="22"/>
-          <w:szCs w:val="22"/>
-        </w:rPr>
-        <w:t>стью.</w:t>
+        <w:t>Все приложения к настоящему договору, подписанные сторонами, являются неотъемлемой его частью.</w:t>
       </w:r>
     </w:p>
     <w:p>
@@ -1935,21 +1649,7 @@
           <w:sz w:val="22"/>
           <w:szCs w:val="22"/>
         </w:rPr>
-        <w:t>Все изменения и дополнения к настоящему договору оформляются письменно в виде дополнител</w:t>
-      </w:r>
-      <w:r>
-        <w:rPr>
-          <w:sz w:val="22"/>
-          <w:szCs w:val="22"/>
-        </w:rPr>
-        <w:t>ь</w:t>
-      </w:r>
-      <w:r>
-        <w:rPr>
-          <w:sz w:val="22"/>
-          <w:szCs w:val="22"/>
-        </w:rPr>
-        <w:t>ного соглашения сторон и являются неотъемлемой его частью.</w:t>
+        <w:t>Все изменения и дополнения к настоящему договору оформляются письменно в виде дополнительного соглашения сторон и являются неотъемлемой его частью.</w:t>
       </w:r>
     </w:p>
     <w:p>
@@ -2012,32 +1712,14 @@
           <w:sz w:val="22"/>
           <w:szCs w:val="22"/>
         </w:rPr>
-        <w:t xml:space="preserve">Подписывая настоящий договор, </w:t>
-      </w:r>
-      <w:proofErr w:type="spellStart"/>
-      <w:proofErr w:type="gramStart"/>
-      <w:r>
-        <w:rPr>
-          <w:sz w:val="22"/>
-          <w:szCs w:val="22"/>
-        </w:rPr>
-        <w:t>Благополучатель</w:t>
-      </w:r>
-      <w:proofErr w:type="spellEnd"/>
-      <w:r>
-        <w:rPr>
-          <w:sz w:val="22"/>
-          <w:szCs w:val="22"/>
-        </w:rPr>
-        <w:t xml:space="preserve">  дает</w:t>
-      </w:r>
-      <w:proofErr w:type="gramEnd"/>
-      <w:r>
-        <w:rPr>
-          <w:sz w:val="22"/>
-          <w:szCs w:val="22"/>
-        </w:rPr>
-        <w:t xml:space="preserve"> свое согласие на использование</w:t>
+        <w:t>Подписывая настоящий договор, Благополучатель</w:t>
+      </w:r>
+      <w:r>
+        <w:rPr>
+          <w:sz w:val="22"/>
+          <w:szCs w:val="22"/>
+        </w:rPr>
+        <w:t xml:space="preserve">  дает свое согласие на использование</w:t>
       </w:r>
       <w:r>
         <w:rPr>
@@ -2079,15 +1761,7 @@
           <w:sz w:val="22"/>
           <w:szCs w:val="22"/>
         </w:rPr>
-        <w:t xml:space="preserve">едерального Закона от 27.07.2006 N 152-ФЗ "О персональных данных. </w:t>
-      </w:r>
-      <w:proofErr w:type="gramStart"/>
-      <w:r>
-        <w:rPr>
-          <w:sz w:val="22"/>
-          <w:szCs w:val="22"/>
-        </w:rPr>
-        <w:t>Т</w:t>
+        <w:t>едерального Закона от 27.07.2006 N 152-ФЗ "О персональных данных. Т</w:t>
       </w:r>
       <w:r>
         <w:rPr>
@@ -2101,24 +1775,7 @@
           <w:sz w:val="22"/>
           <w:szCs w:val="22"/>
         </w:rPr>
-        <w:t xml:space="preserve"> </w:t>
-      </w:r>
-      <w:proofErr w:type="spellStart"/>
-      <w:r>
-        <w:rPr>
-          <w:sz w:val="22"/>
-          <w:szCs w:val="22"/>
-        </w:rPr>
-        <w:t>Благополучатель</w:t>
-      </w:r>
-      <w:proofErr w:type="spellEnd"/>
-      <w:proofErr w:type="gramEnd"/>
-      <w:r>
-        <w:rPr>
-          <w:sz w:val="22"/>
-          <w:szCs w:val="22"/>
-        </w:rPr>
-        <w:t xml:space="preserve"> дает согласие на </w:t>
+        <w:t xml:space="preserve"> Благополучатель дает согласие на </w:t>
       </w:r>
       <w:r>
         <w:rPr>
@@ -2230,7 +1887,6 @@
                 <w:szCs w:val="22"/>
               </w:rPr>
             </w:pPr>
-            <w:proofErr w:type="spellStart"/>
             <w:r>
               <w:rPr>
                 <w:sz w:val="22"/>
@@ -2238,7 +1894,6 @@
               </w:rPr>
               <w:t>Благополучатель</w:t>
             </w:r>
-            <w:proofErr w:type="spellEnd"/>
           </w:p>
         </w:tc>
       </w:tr>
@@ -2350,7 +2005,7 @@
 </file>
 
 <file path=word/numbering.xml><?xml version="1.0" encoding="utf-8"?>
-<w:numbering xmlns:wpc="http://schemas.microsoft.com/office/word/2010/wordprocessingCanvas" xmlns:mc="http://schemas.openxmlformats.org/markup-compatibility/2006" xmlns:o="urn:schemas-microsoft-com:office:office" xmlns:r="http://schemas.openxmlformats.org/officeDocument/2006/relationships" xmlns:m="http://schemas.openxmlformats.org/officeDocument/2006/math" xmlns:v="urn:schemas-microsoft-com:vml" xmlns:wp14="http://schemas.microsoft.com/office/word/2010/wordprocessingDrawing" xmlns:wp="http://schemas.openxmlformats.org/drawingml/2006/wordprocessingDrawing" xmlns:w10="urn:schemas-microsoft-com:office:word" xmlns:w="http://schemas.openxmlformats.org/wordprocessingml/2006/main" xmlns:w14="http://schemas.microsoft.com/office/word/2010/wordml" xmlns:w15="http://schemas.microsoft.com/office/word/2012/wordml" xmlns:wpg="http://schemas.microsoft.com/office/word/2010/wordprocessingGroup" xmlns:wpi="http://schemas.microsoft.com/office/word/2010/wordprocessingInk" xmlns:wne="http://schemas.microsoft.com/office/word/2006/wordml" xmlns:wps="http://schemas.microsoft.com/office/word/2010/wordprocessingShape" mc:Ignorable="w14 w15 wp14">
+<w:numbering xmlns:wpc="http://schemas.microsoft.com/office/word/2010/wordprocessingCanvas" xmlns:mc="http://schemas.openxmlformats.org/markup-compatibility/2006" xmlns:o="urn:schemas-microsoft-com:office:office" xmlns:r="http://schemas.openxmlformats.org/officeDocument/2006/relationships" xmlns:m="http://schemas.openxmlformats.org/officeDocument/2006/math" xmlns:v="urn:schemas-microsoft-com:vml" xmlns:wp14="http://schemas.microsoft.com/office/word/2010/wordprocessingDrawing" xmlns:wp="http://schemas.openxmlformats.org/drawingml/2006/wordprocessingDrawing" xmlns:w10="urn:schemas-microsoft-com:office:word" xmlns:w="http://schemas.openxmlformats.org/wordprocessingml/2006/main" xmlns:w14="http://schemas.microsoft.com/office/word/2010/wordml" xmlns:wpg="http://schemas.microsoft.com/office/word/2010/wordprocessingGroup" xmlns:wpi="http://schemas.microsoft.com/office/word/2010/wordprocessingInk" xmlns:wne="http://schemas.microsoft.com/office/word/2006/wordml" xmlns:wps="http://schemas.microsoft.com/office/word/2010/wordprocessingShape" mc:Ignorable="w14 wp14">
   <w:abstractNum w:abstractNumId="0">
     <w:nsid w:val="04FC756D"/>
     <w:multiLevelType w:val="multilevel"/>
@@ -3891,7 +3546,7 @@
 </file>
 
 <file path=word/styles.xml><?xml version="1.0" encoding="utf-8"?>
-<w:styles xmlns:mc="http://schemas.openxmlformats.org/markup-compatibility/2006" xmlns:r="http://schemas.openxmlformats.org/officeDocument/2006/relationships" xmlns:w="http://schemas.openxmlformats.org/wordprocessingml/2006/main" xmlns:w14="http://schemas.microsoft.com/office/word/2010/wordml" xmlns:w15="http://schemas.microsoft.com/office/word/2012/wordml" mc:Ignorable="w14 w15">
+<w:styles xmlns:mc="http://schemas.openxmlformats.org/markup-compatibility/2006" xmlns:r="http://schemas.openxmlformats.org/officeDocument/2006/relationships" xmlns:w="http://schemas.openxmlformats.org/wordprocessingml/2006/main" xmlns:w14="http://schemas.microsoft.com/office/word/2010/wordml" mc:Ignorable="w14">
   <w:docDefaults>
     <w:rPrDefault>
       <w:rPr>
@@ -3901,7 +3556,7 @@
     </w:rPrDefault>
     <w:pPrDefault/>
   </w:docDefaults>
-  <w:latentStyles w:defLockedState="0" w:defUIPriority="0" w:defSemiHidden="0" w:defUnhideWhenUsed="0" w:defQFormat="0" w:count="371">
+  <w:latentStyles w:defLockedState="0" w:defUIPriority="0" w:defSemiHidden="0" w:defUnhideWhenUsed="0" w:defQFormat="0" w:count="267">
     <w:lsdException w:name="Normal" w:qFormat="1"/>
     <w:lsdException w:name="heading 1" w:qFormat="1"/>
     <w:lsdException w:name="heading 2" w:semiHidden="1" w:unhideWhenUsed="1" w:qFormat="1"/>
@@ -4028,110 +3683,6 @@
     <w:lsdException w:name="Book Title" w:uiPriority="33" w:qFormat="1"/>
     <w:lsdException w:name="Bibliography" w:semiHidden="1" w:uiPriority="37" w:unhideWhenUsed="1"/>
     <w:lsdException w:name="TOC Heading" w:semiHidden="1" w:uiPriority="39" w:unhideWhenUsed="1" w:qFormat="1"/>
-    <w:lsdException w:name="Plain Table 1" w:uiPriority="41"/>
-    <w:lsdException w:name="Plain Table 2" w:uiPriority="42"/>
-    <w:lsdException w:name="Plain Table 3" w:uiPriority="43"/>
-    <w:lsdException w:name="Plain Table 4" w:uiPriority="44"/>
-    <w:lsdException w:name="Plain Table 5" w:uiPriority="45"/>
-    <w:lsdException w:name="Grid Table Light" w:uiPriority="40"/>
-    <w:lsdException w:name="Grid Table 1 Light" w:uiPriority="46"/>
-    <w:lsdException w:name="Grid Table 2" w:uiPriority="47"/>
-    <w:lsdException w:name="Grid Table 3" w:uiPriority="48"/>
-    <w:lsdException w:name="Grid Table 4" w:uiPriority="49"/>
-    <w:lsdException w:name="Grid Table 5 Dark" w:uiPriority="50"/>
-    <w:lsdException w:name="Grid Table 6 Colorful" w:uiPriority="51"/>
-    <w:lsdException w:name="Grid Table 7 Colorful" w:uiPriority="52"/>
-    <w:lsdException w:name="Grid Table 1 Light Accent 1" w:uiPriority="46"/>
-    <w:lsdException w:name="Grid Table 2 Accent 1" w:uiPriority="47"/>
-    <w:lsdException w:name="Grid Table 3 Accent 1" w:uiPriority="48"/>
-    <w:lsdException w:name="Grid Table 4 Accent 1" w:uiPriority="49"/>
-    <w:lsdException w:name="Grid Table 5 Dark Accent 1" w:uiPriority="50"/>
-    <w:lsdException w:name="Grid Table 6 Colorful Accent 1" w:uiPriority="51"/>
-    <w:lsdException w:name="Grid Table 7 Colorful Accent 1" w:uiPriority="52"/>
-    <w:lsdException w:name="Grid Table 1 Light Accent 2" w:uiPriority="46"/>
-    <w:lsdException w:name="Grid Table 2 Accent 2" w:uiPriority="47"/>
-    <w:lsdException w:name="Grid Table 3 Accent 2" w:uiPriority="48"/>
-    <w:lsdException w:name="Grid Table 4 Accent 2" w:uiPriority="49"/>
-    <w:lsdException w:name="Grid Table 5 Dark Accent 2" w:uiPriority="50"/>
-    <w:lsdException w:name="Grid Table 6 Colorful Accent 2" w:uiPriority="51"/>
-    <w:lsdException w:name="Grid Table 7 Colorful Accent 2" w:uiPriority="52"/>
-    <w:lsdException w:name="Grid Table 1 Light Accent 3" w:uiPriority="46"/>
-    <w:lsdException w:name="Grid Table 2 Accent 3" w:uiPriority="47"/>
-    <w:lsdException w:name="Grid Table 3 Accent 3" w:uiPriority="48"/>
-    <w:lsdException w:name="Grid Table 4 Accent 3" w:uiPriority="49"/>
-    <w:lsdException w:name="Grid Table 5 Dark Accent 3" w:uiPriority="50"/>
-    <w:lsdException w:name="Grid Table 6 Colorful Accent 3" w:uiPriority="51"/>
-    <w:lsdException w:name="Grid Table 7 Colorful Accent 3" w:uiPriority="52"/>
-    <w:lsdException w:name="Grid Table 1 Light Accent 4" w:uiPriority="46"/>
-    <w:lsdException w:name="Grid Table 2 Accent 4" w:uiPriority="47"/>
-    <w:lsdException w:name="Grid Table 3 Accent 4" w:uiPriority="48"/>
-    <w:lsdException w:name="Grid Table 4 Accent 4" w:uiPriority="49"/>
-    <w:lsdException w:name="Grid Table 5 Dark Accent 4" w:uiPriority="50"/>
-    <w:lsdException w:name="Grid Table 6 Colorful Accent 4" w:uiPriority="51"/>
-    <w:lsdException w:name="Grid Table 7 Colorful Accent 4" w:uiPriority="52"/>
-    <w:lsdException w:name="Grid Table 1 Light Accent 5" w:uiPriority="46"/>
-    <w:lsdException w:name="Grid Table 2 Accent 5" w:uiPriority="47"/>
-    <w:lsdException w:name="Grid Table 3 Accent 5" w:uiPriority="48"/>
-    <w:lsdException w:name="Grid Table 4 Accent 5" w:uiPriority="49"/>
-    <w:lsdException w:name="Grid Table 5 Dark Accent 5" w:uiPriority="50"/>
-    <w:lsdException w:name="Grid Table 6 Colorful Accent 5" w:uiPriority="51"/>
-    <w:lsdException w:name="Grid Table 7 Colorful Accent 5" w:uiPriority="52"/>
-    <w:lsdException w:name="Grid Table 1 Light Accent 6" w:uiPriority="46"/>
-    <w:lsdException w:name="Grid Table 2 Accent 6" w:uiPriority="47"/>
-    <w:lsdException w:name="Grid Table 3 Accent 6" w:uiPriority="48"/>
-    <w:lsdException w:name="Grid Table 4 Accent 6" w:uiPriority="49"/>
-    <w:lsdException w:name="Grid Table 5 Dark Accent 6" w:uiPriority="50"/>
-    <w:lsdException w:name="Grid Table 6 Colorful Accent 6" w:uiPriority="51"/>
-    <w:lsdException w:name="Grid Table 7 Colorful Accent 6" w:uiPriority="52"/>
-    <w:lsdException w:name="List Table 1 Light" w:uiPriority="46"/>
-    <w:lsdException w:name="List Table 2" w:uiPriority="47"/>
-    <w:lsdException w:name="List Table 3" w:uiPriority="48"/>
-    <w:lsdException w:name="List Table 4" w:uiPriority="49"/>
-    <w:lsdException w:name="List Table 5 Dark" w:uiPriority="50"/>
-    <w:lsdException w:name="List Table 6 Colorful" w:uiPriority="51"/>
-    <w:lsdException w:name="List Table 7 Colorful" w:uiPriority="52"/>
-    <w:lsdException w:name="List Table 1 Light Accent 1" w:uiPriority="46"/>
-    <w:lsdException w:name="List Table 2 Accent 1" w:uiPriority="47"/>
-    <w:lsdException w:name="List Table 3 Accent 1" w:uiPriority="48"/>
-    <w:lsdException w:name="List Table 4 Accent 1" w:uiPriority="49"/>
-    <w:lsdException w:name="List Table 5 Dark Accent 1" w:uiPriority="50"/>
-    <w:lsdException w:name="List Table 6 Colorful Accent 1" w:uiPriority="51"/>
-    <w:lsdException w:name="List Table 7 Colorful Accent 1" w:uiPriority="52"/>
-    <w:lsdException w:name="List Table 1 Light Accent 2" w:uiPriority="46"/>
-    <w:lsdException w:name="List Table 2 Accent 2" w:uiPriority="47"/>
-    <w:lsdException w:name="List Table 3 Accent 2" w:uiPriority="48"/>
-    <w:lsdException w:name="List Table 4 Accent 2" w:uiPriority="49"/>
-    <w:lsdException w:name="List Table 5 Dark Accent 2" w:uiPriority="50"/>
-    <w:lsdException w:name="List Table 6 Colorful Accent 2" w:uiPriority="51"/>
-    <w:lsdException w:name="List Table 7 Colorful Accent 2" w:uiPriority="52"/>
-    <w:lsdException w:name="List Table 1 Light Accent 3" w:uiPriority="46"/>
-    <w:lsdException w:name="List Table 2 Accent 3" w:uiPriority="47"/>
-    <w:lsdException w:name="List Table 3 Accent 3" w:uiPriority="48"/>
-    <w:lsdException w:name="List Table 4 Accent 3" w:uiPriority="49"/>
-    <w:lsdException w:name="List Table 5 Dark Accent 3" w:uiPriority="50"/>
-    <w:lsdException w:name="List Table 6 Colorful Accent 3" w:uiPriority="51"/>
-    <w:lsdException w:name="List Table 7 Colorful Accent 3" w:uiPriority="52"/>
-    <w:lsdException w:name="List Table 1 Light Accent 4" w:uiPriority="46"/>
-    <w:lsdException w:name="List Table 2 Accent 4" w:uiPriority="47"/>
-    <w:lsdException w:name="List Table 3 Accent 4" w:uiPriority="48"/>
-    <w:lsdException w:name="List Table 4 Accent 4" w:uiPriority="49"/>
-    <w:lsdException w:name="List Table 5 Dark Accent 4" w:uiPriority="50"/>
-    <w:lsdException w:name="List Table 6 Colorful Accent 4" w:uiPriority="51"/>
-    <w:lsdException w:name="List Table 7 Colorful Accent 4" w:uiPriority="52"/>
-    <w:lsdException w:name="List Table 1 Light Accent 5" w:uiPriority="46"/>
-    <w:lsdException w:name="List Table 2 Accent 5" w:uiPriority="47"/>
-    <w:lsdException w:name="List Table 3 Accent 5" w:uiPriority="48"/>
-    <w:lsdException w:name="List Table 4 Accent 5" w:uiPriority="49"/>
-    <w:lsdException w:name="List Table 5 Dark Accent 5" w:uiPriority="50"/>
-    <w:lsdException w:name="List Table 6 Colorful Accent 5" w:uiPriority="51"/>
-    <w:lsdException w:name="List Table 7 Colorful Accent 5" w:uiPriority="52"/>
-    <w:lsdException w:name="List Table 1 Light Accent 6" w:uiPriority="46"/>
-    <w:lsdException w:name="List Table 2 Accent 6" w:uiPriority="47"/>
-    <w:lsdException w:name="List Table 3 Accent 6" w:uiPriority="48"/>
-    <w:lsdException w:name="List Table 4 Accent 6" w:uiPriority="49"/>
-    <w:lsdException w:name="List Table 5 Dark Accent 6" w:uiPriority="50"/>
-    <w:lsdException w:name="List Table 6 Colorful Accent 6" w:uiPriority="51"/>
-    <w:lsdException w:name="List Table 7 Colorful Accent 6" w:uiPriority="52"/>
   </w:latentStyles>
   <w:style w:type="paragraph" w:default="1" w:styleId="Normal">
     <w:name w:val="Normal"/>
@@ -4145,11 +3696,15 @@
   </w:style>
   <w:style w:type="character" w:default="1" w:styleId="DefaultParagraphFont">
     <w:name w:val="Default Paragraph Font"/>
+    <w:uiPriority w:val="1"/>
     <w:semiHidden/>
+    <w:unhideWhenUsed/>
   </w:style>
   <w:style w:type="table" w:default="1" w:styleId="TableNormal">
     <w:name w:val="Normal Table"/>
+    <w:uiPriority w:val="99"/>
     <w:semiHidden/>
+    <w:unhideWhenUsed/>
     <w:tblPr>
       <w:tblInd w:w="0" w:type="dxa"/>
       <w:tblCellMar>
@@ -4162,7 +3717,9 @@
   </w:style>
   <w:style w:type="numbering" w:default="1" w:styleId="NoList">
     <w:name w:val="No List"/>
+    <w:uiPriority w:val="99"/>
     <w:semiHidden/>
+    <w:unhideWhenUsed/>
   </w:style>
   <w:style w:type="character" w:styleId="CommentReference">
     <w:name w:val="annotation reference"/>
@@ -4240,6 +3797,292 @@
       <w:szCs w:val="24"/>
       <w:lang w:val="ru-RU" w:eastAsia="ru-RU"/>
     </w:rPr>
+  </w:style>
+  <w:style w:type="table" w:styleId="TableGrid">
+    <w:name w:val="Table Grid"/>
+    <w:basedOn w:val="TableNormal"/>
+    <w:rsid w:val="00BE5976"/>
+    <w:tblPr>
+      <w:tblBorders>
+        <w:top w:val="single" w:sz="4" w:space="0" w:color="auto"/>
+        <w:left w:val="single" w:sz="4" w:space="0" w:color="auto"/>
+        <w:bottom w:val="single" w:sz="4" w:space="0" w:color="auto"/>
+        <w:right w:val="single" w:sz="4" w:space="0" w:color="auto"/>
+        <w:insideH w:val="single" w:sz="4" w:space="0" w:color="auto"/>
+        <w:insideV w:val="single" w:sz="4" w:space="0" w:color="auto"/>
+      </w:tblBorders>
+    </w:tblPr>
+  </w:style>
+</w:styles>
+</file>
+
+<file path=word/stylesWithEffects.xml><?xml version="1.0" encoding="utf-8"?>
+<w:styles xmlns:wpc="http://schemas.microsoft.com/office/word/2010/wordprocessingCanvas" xmlns:mc="http://schemas.openxmlformats.org/markup-compatibility/2006" xmlns:o="urn:schemas-microsoft-com:office:office" xmlns:r="http://schemas.openxmlformats.org/officeDocument/2006/relationships" xmlns:m="http://schemas.openxmlformats.org/officeDocument/2006/math" xmlns:v="urn:schemas-microsoft-com:vml" xmlns:wp14="http://schemas.microsoft.com/office/word/2010/wordprocessingDrawing" xmlns:wp="http://schemas.openxmlformats.org/drawingml/2006/wordprocessingDrawing" xmlns:w10="urn:schemas-microsoft-com:office:word" xmlns:w="http://schemas.openxmlformats.org/wordprocessingml/2006/main" xmlns:w14="http://schemas.microsoft.com/office/word/2010/wordml" xmlns:wpg="http://schemas.microsoft.com/office/word/2010/wordprocessingGroup" xmlns:wpi="http://schemas.microsoft.com/office/word/2010/wordprocessingInk" xmlns:wne="http://schemas.microsoft.com/office/word/2006/wordml" xmlns:wps="http://schemas.microsoft.com/office/word/2010/wordprocessingShape" mc:Ignorable="w14 wp14">
+  <w:docDefaults>
+    <w:rPrDefault>
+      <w:rPr>
+        <w:rFonts w:ascii="Times New Roman" w:eastAsia="Times New Roman" w:hAnsi="Times New Roman" w:cs="Times New Roman"/>
+        <w:lang w:val="en-US" w:eastAsia="en-US" w:bidi="ar-SA"/>
+      </w:rPr>
+    </w:rPrDefault>
+    <w:pPrDefault/>
+  </w:docDefaults>
+  <w:latentStyles w:defLockedState="0" w:defUIPriority="0" w:defSemiHidden="0" w:defUnhideWhenUsed="0" w:defQFormat="0" w:count="267">
+    <w:lsdException w:name="Normal" w:qFormat="1"/>
+    <w:lsdException w:name="heading 1" w:qFormat="1"/>
+    <w:lsdException w:name="heading 2" w:semiHidden="1" w:unhideWhenUsed="1" w:qFormat="1"/>
+    <w:lsdException w:name="heading 3" w:semiHidden="1" w:unhideWhenUsed="1" w:qFormat="1"/>
+    <w:lsdException w:name="heading 4" w:semiHidden="1" w:unhideWhenUsed="1" w:qFormat="1"/>
+    <w:lsdException w:name="heading 5" w:semiHidden="1" w:unhideWhenUsed="1" w:qFormat="1"/>
+    <w:lsdException w:name="heading 6" w:semiHidden="1" w:unhideWhenUsed="1" w:qFormat="1"/>
+    <w:lsdException w:name="heading 7" w:semiHidden="1" w:unhideWhenUsed="1" w:qFormat="1"/>
+    <w:lsdException w:name="heading 8" w:semiHidden="1" w:unhideWhenUsed="1" w:qFormat="1"/>
+    <w:lsdException w:name="heading 9" w:semiHidden="1" w:unhideWhenUsed="1" w:qFormat="1"/>
+    <w:lsdException w:name="caption" w:semiHidden="1" w:unhideWhenUsed="1" w:qFormat="1"/>
+    <w:lsdException w:name="Title" w:qFormat="1"/>
+    <w:lsdException w:name="Subtitle" w:qFormat="1"/>
+    <w:lsdException w:name="Strong" w:qFormat="1"/>
+    <w:lsdException w:name="Emphasis" w:qFormat="1"/>
+    <w:lsdException w:name="Placeholder Text" w:semiHidden="1" w:uiPriority="99"/>
+    <w:lsdException w:name="No Spacing" w:uiPriority="1" w:qFormat="1"/>
+    <w:lsdException w:name="Light Shading" w:uiPriority="60"/>
+    <w:lsdException w:name="Light List" w:uiPriority="61"/>
+    <w:lsdException w:name="Light Grid" w:uiPriority="62"/>
+    <w:lsdException w:name="Medium Shading 1" w:uiPriority="63"/>
+    <w:lsdException w:name="Medium Shading 2" w:uiPriority="64"/>
+    <w:lsdException w:name="Medium List 1" w:uiPriority="65"/>
+    <w:lsdException w:name="Medium List 2" w:uiPriority="66"/>
+    <w:lsdException w:name="Medium Grid 1" w:uiPriority="67"/>
+    <w:lsdException w:name="Medium Grid 2" w:uiPriority="68"/>
+    <w:lsdException w:name="Medium Grid 3" w:uiPriority="69"/>
+    <w:lsdException w:name="Dark List" w:uiPriority="70"/>
+    <w:lsdException w:name="Colorful Shading" w:uiPriority="71"/>
+    <w:lsdException w:name="Colorful List" w:uiPriority="72"/>
+    <w:lsdException w:name="Colorful Grid" w:uiPriority="73"/>
+    <w:lsdException w:name="Light Shading Accent 1" w:uiPriority="60"/>
+    <w:lsdException w:name="Light List Accent 1" w:uiPriority="61"/>
+    <w:lsdException w:name="Light Grid Accent 1" w:uiPriority="62"/>
+    <w:lsdException w:name="Medium Shading 1 Accent 1" w:uiPriority="63"/>
+    <w:lsdException w:name="Medium Shading 2 Accent 1" w:uiPriority="64"/>
+    <w:lsdException w:name="Medium List 1 Accent 1" w:uiPriority="65"/>
+    <w:lsdException w:name="Revision" w:semiHidden="1" w:uiPriority="99"/>
+    <w:lsdException w:name="List Paragraph" w:uiPriority="34" w:qFormat="1"/>
+    <w:lsdException w:name="Quote" w:uiPriority="29" w:qFormat="1"/>
+    <w:lsdException w:name="Intense Quote" w:uiPriority="30" w:qFormat="1"/>
+    <w:lsdException w:name="Medium List 2 Accent 1" w:uiPriority="66"/>
+    <w:lsdException w:name="Medium Grid 1 Accent 1" w:uiPriority="67"/>
+    <w:lsdException w:name="Medium Grid 2 Accent 1" w:uiPriority="68"/>
+    <w:lsdException w:name="Medium Grid 3 Accent 1" w:uiPriority="69"/>
+    <w:lsdException w:name="Dark List Accent 1" w:uiPriority="70"/>
+    <w:lsdException w:name="Colorful Shading Accent 1" w:uiPriority="71"/>
+    <w:lsdException w:name="Colorful List Accent 1" w:uiPriority="72"/>
+    <w:lsdException w:name="Colorful Grid Accent 1" w:uiPriority="73"/>
+    <w:lsdException w:name="Light Shading Accent 2" w:uiPriority="60"/>
+    <w:lsdException w:name="Light List Accent 2" w:uiPriority="61"/>
+    <w:lsdException w:name="Light Grid Accent 2" w:uiPriority="62"/>
+    <w:lsdException w:name="Medium Shading 1 Accent 2" w:uiPriority="63"/>
+    <w:lsdException w:name="Medium Shading 2 Accent 2" w:uiPriority="64"/>
+    <w:lsdException w:name="Medium List 1 Accent 2" w:uiPriority="65"/>
+    <w:lsdException w:name="Medium List 2 Accent 2" w:uiPriority="66"/>
+    <w:lsdException w:name="Medium Grid 1 Accent 2" w:uiPriority="67"/>
+    <w:lsdException w:name="Medium Grid 2 Accent 2" w:uiPriority="68"/>
+    <w:lsdException w:name="Medium Grid 3 Accent 2" w:uiPriority="69"/>
+    <w:lsdException w:name="Dark List Accent 2" w:uiPriority="70"/>
+    <w:lsdException w:name="Colorful Shading Accent 2" w:uiPriority="71"/>
+    <w:lsdException w:name="Colorful List Accent 2" w:uiPriority="72"/>
+    <w:lsdException w:name="Colorful Grid Accent 2" w:uiPriority="73"/>
+    <w:lsdException w:name="Light Shading Accent 3" w:uiPriority="60"/>
+    <w:lsdException w:name="Light List Accent 3" w:uiPriority="61"/>
+    <w:lsdException w:name="Light Grid Accent 3" w:uiPriority="62"/>
+    <w:lsdException w:name="Medium Shading 1 Accent 3" w:uiPriority="63"/>
+    <w:lsdException w:name="Medium Shading 2 Accent 3" w:uiPriority="64"/>
+    <w:lsdException w:name="Medium List 1 Accent 3" w:uiPriority="65"/>
+    <w:lsdException w:name="Medium List 2 Accent 3" w:uiPriority="66"/>
+    <w:lsdException w:name="Medium Grid 1 Accent 3" w:uiPriority="67"/>
+    <w:lsdException w:name="Medium Grid 2 Accent 3" w:uiPriority="68"/>
+    <w:lsdException w:name="Medium Grid 3 Accent 3" w:uiPriority="69"/>
+    <w:lsdException w:name="Dark List Accent 3" w:uiPriority="70"/>
+    <w:lsdException w:name="Colorful Shading Accent 3" w:uiPriority="71"/>
+    <w:lsdException w:name="Colorful List Accent 3" w:uiPriority="72"/>
+    <w:lsdException w:name="Colorful Grid Accent 3" w:uiPriority="73"/>
+    <w:lsdException w:name="Light Shading Accent 4" w:uiPriority="60"/>
+    <w:lsdException w:name="Light List Accent 4" w:uiPriority="61"/>
+    <w:lsdException w:name="Light Grid Accent 4" w:uiPriority="62"/>
+    <w:lsdException w:name="Medium Shading 1 Accent 4" w:uiPriority="63"/>
+    <w:lsdException w:name="Medium Shading 2 Accent 4" w:uiPriority="64"/>
+    <w:lsdException w:name="Medium List 1 Accent 4" w:uiPriority="65"/>
+    <w:lsdException w:name="Medium List 2 Accent 4" w:uiPriority="66"/>
+    <w:lsdException w:name="Medium Grid 1 Accent 4" w:uiPriority="67"/>
+    <w:lsdException w:name="Medium Grid 2 Accent 4" w:uiPriority="68"/>
+    <w:lsdException w:name="Medium Grid 3 Accent 4" w:uiPriority="69"/>
+    <w:lsdException w:name="Dark List Accent 4" w:uiPriority="70"/>
+    <w:lsdException w:name="Colorful Shading Accent 4" w:uiPriority="71"/>
+    <w:lsdException w:name="Colorful List Accent 4" w:uiPriority="72"/>
+    <w:lsdException w:name="Colorful Grid Accent 4" w:uiPriority="73"/>
+    <w:lsdException w:name="Light Shading Accent 5" w:uiPriority="60"/>
+    <w:lsdException w:name="Light List Accent 5" w:uiPriority="61"/>
+    <w:lsdException w:name="Light Grid Accent 5" w:uiPriority="62"/>
+    <w:lsdException w:name="Medium Shading 1 Accent 5" w:uiPriority="63"/>
+    <w:lsdException w:name="Medium Shading 2 Accent 5" w:uiPriority="64"/>
+    <w:lsdException w:name="Medium List 1 Accent 5" w:uiPriority="65"/>
+    <w:lsdException w:name="Medium List 2 Accent 5" w:uiPriority="66"/>
+    <w:lsdException w:name="Medium Grid 1 Accent 5" w:uiPriority="67"/>
+    <w:lsdException w:name="Medium Grid 2 Accent 5" w:uiPriority="68"/>
+    <w:lsdException w:name="Medium Grid 3 Accent 5" w:uiPriority="69"/>
+    <w:lsdException w:name="Dark List Accent 5" w:uiPriority="70"/>
+    <w:lsdException w:name="Colorful Shading Accent 5" w:uiPriority="71"/>
+    <w:lsdException w:name="Colorful List Accent 5" w:uiPriority="72"/>
+    <w:lsdException w:name="Colorful Grid Accent 5" w:uiPriority="73"/>
+    <w:lsdException w:name="Light Shading Accent 6" w:uiPriority="60"/>
+    <w:lsdException w:name="Light List Accent 6" w:uiPriority="61"/>
+    <w:lsdException w:name="Light Grid Accent 6" w:uiPriority="62"/>
+    <w:lsdException w:name="Medium Shading 1 Accent 6" w:uiPriority="63"/>
+    <w:lsdException w:name="Medium Shading 2 Accent 6" w:uiPriority="64"/>
+    <w:lsdException w:name="Medium List 1 Accent 6" w:uiPriority="65"/>
+    <w:lsdException w:name="Medium List 2 Accent 6" w:uiPriority="66"/>
+    <w:lsdException w:name="Medium Grid 1 Accent 6" w:uiPriority="67"/>
+    <w:lsdException w:name="Medium Grid 2 Accent 6" w:uiPriority="68"/>
+    <w:lsdException w:name="Medium Grid 3 Accent 6" w:uiPriority="69"/>
+    <w:lsdException w:name="Dark List Accent 6" w:uiPriority="70"/>
+    <w:lsdException w:name="Colorful Shading Accent 6" w:uiPriority="71"/>
+    <w:lsdException w:name="Colorful List Accent 6" w:uiPriority="72"/>
+    <w:lsdException w:name="Colorful Grid Accent 6" w:uiPriority="73"/>
+    <w:lsdException w:name="Subtle Emphasis" w:uiPriority="19" w:qFormat="1"/>
+    <w:lsdException w:name="Intense Emphasis" w:uiPriority="21" w:qFormat="1"/>
+    <w:lsdException w:name="Subtle Reference" w:uiPriority="31" w:qFormat="1"/>
+    <w:lsdException w:name="Intense Reference" w:uiPriority="32" w:qFormat="1"/>
+    <w:lsdException w:name="Book Title" w:uiPriority="33" w:qFormat="1"/>
+    <w:lsdException w:name="Bibliography" w:semiHidden="1" w:uiPriority="37" w:unhideWhenUsed="1"/>
+    <w:lsdException w:name="TOC Heading" w:semiHidden="1" w:uiPriority="39" w:unhideWhenUsed="1" w:qFormat="1"/>
+  </w:latentStyles>
+  <w:style w:type="paragraph" w:default="1" w:styleId="Normal">
+    <w:name w:val="Normal"/>
+    <w:qFormat/>
+    <w:rsid w:val="00130C11"/>
+    <w:rPr>
+      <w:sz w:val="24"/>
+      <w:szCs w:val="24"/>
+      <w:lang w:val="ru-RU" w:eastAsia="ru-RU"/>
+    </w:rPr>
+  </w:style>
+  <w:style w:type="character" w:default="1" w:styleId="DefaultParagraphFont">
+    <w:name w:val="Default Paragraph Font"/>
+    <w:uiPriority w:val="1"/>
+    <w:semiHidden/>
+    <w:unhideWhenUsed/>
+  </w:style>
+  <w:style w:type="table" w:default="1" w:styleId="TableNormal">
+    <w:name w:val="Normal Table"/>
+    <w:uiPriority w:val="99"/>
+    <w:semiHidden/>
+    <w:unhideWhenUsed/>
+    <w:tblPr>
+      <w:tblInd w:w="0" w:type="dxa"/>
+      <w:tblCellMar>
+        <w:top w:w="0" w:type="dxa"/>
+        <w:left w:w="108" w:type="dxa"/>
+        <w:bottom w:w="0" w:type="dxa"/>
+        <w:right w:w="108" w:type="dxa"/>
+      </w:tblCellMar>
+    </w:tblPr>
+  </w:style>
+  <w:style w:type="numbering" w:default="1" w:styleId="NoList">
+    <w:name w:val="No List"/>
+    <w:uiPriority w:val="99"/>
+    <w:semiHidden/>
+    <w:unhideWhenUsed/>
+  </w:style>
+  <w:style w:type="character" w:styleId="CommentReference">
+    <w:name w:val="annotation reference"/>
+    <w:rsid w:val="00F20C40"/>
+    <w:rPr>
+      <w:sz w:val="16"/>
+      <w:szCs w:val="16"/>
+    </w:rPr>
+  </w:style>
+  <w:style w:type="paragraph" w:styleId="CommentText">
+    <w:name w:val="annotation text"/>
+    <w:basedOn w:val="Normal"/>
+    <w:link w:val="CommentTextChar"/>
+    <w:rsid w:val="00F20C40"/>
+    <w:rPr>
+      <w:sz w:val="20"/>
+      <w:szCs w:val="20"/>
+    </w:rPr>
+  </w:style>
+  <w:style w:type="character" w:customStyle="1" w:styleId="CommentTextChar">
+    <w:name w:val="Comment Text Char"/>
+    <w:basedOn w:val="DefaultParagraphFont"/>
+    <w:link w:val="CommentText"/>
+    <w:rsid w:val="00F20C40"/>
+  </w:style>
+  <w:style w:type="paragraph" w:styleId="CommentSubject">
+    <w:name w:val="annotation subject"/>
+    <w:basedOn w:val="CommentText"/>
+    <w:next w:val="CommentText"/>
+    <w:link w:val="CommentSubjectChar"/>
+    <w:rsid w:val="00F20C40"/>
+    <w:rPr>
+      <w:b/>
+      <w:bCs/>
+    </w:rPr>
+  </w:style>
+  <w:style w:type="character" w:customStyle="1" w:styleId="CommentSubjectChar">
+    <w:name w:val="Comment Subject Char"/>
+    <w:link w:val="CommentSubject"/>
+    <w:rsid w:val="00F20C40"/>
+    <w:rPr>
+      <w:b/>
+      <w:bCs/>
+    </w:rPr>
+  </w:style>
+  <w:style w:type="paragraph" w:styleId="BalloonText">
+    <w:name w:val="Balloon Text"/>
+    <w:basedOn w:val="Normal"/>
+    <w:link w:val="BalloonTextChar"/>
+    <w:rsid w:val="00F20C40"/>
+    <w:rPr>
+      <w:rFonts w:ascii="Tahoma" w:hAnsi="Tahoma" w:cs="Tahoma"/>
+      <w:sz w:val="16"/>
+      <w:szCs w:val="16"/>
+    </w:rPr>
+  </w:style>
+  <w:style w:type="character" w:customStyle="1" w:styleId="BalloonTextChar">
+    <w:name w:val="Balloon Text Char"/>
+    <w:link w:val="BalloonText"/>
+    <w:rsid w:val="00F20C40"/>
+    <w:rPr>
+      <w:rFonts w:ascii="Tahoma" w:hAnsi="Tahoma" w:cs="Tahoma"/>
+      <w:sz w:val="16"/>
+      <w:szCs w:val="16"/>
+    </w:rPr>
+  </w:style>
+  <w:style w:type="paragraph" w:styleId="Revision">
+    <w:name w:val="Revision"/>
+    <w:hidden/>
+    <w:uiPriority w:val="99"/>
+    <w:semiHidden/>
+    <w:rsid w:val="00E777A9"/>
+    <w:rPr>
+      <w:sz w:val="24"/>
+      <w:szCs w:val="24"/>
+      <w:lang w:val="ru-RU" w:eastAsia="ru-RU"/>
+    </w:rPr>
+  </w:style>
+  <w:style w:type="table" w:styleId="TableGrid">
+    <w:name w:val="Table Grid"/>
+    <w:basedOn w:val="TableNormal"/>
+    <w:rsid w:val="00BE5976"/>
+    <w:tblPr>
+      <w:tblBorders>
+        <w:top w:val="single" w:sz="4" w:space="0" w:color="auto"/>
+        <w:left w:val="single" w:sz="4" w:space="0" w:color="auto"/>
+        <w:bottom w:val="single" w:sz="4" w:space="0" w:color="auto"/>
+        <w:right w:val="single" w:sz="4" w:space="0" w:color="auto"/>
+        <w:insideH w:val="single" w:sz="4" w:space="0" w:color="auto"/>
+        <w:insideV w:val="single" w:sz="4" w:space="0" w:color="auto"/>
+      </w:tblBorders>
+    </w:tblPr>
   </w:style>
 </w:styles>
 </file>
@@ -4499,7 +4342,7 @@
   <a:extraClrSchemeLst/>
   <a:extLst>
     <a:ext uri="{05A4C25C-085E-4340-85A3-A5531E510DB2}">
-      <thm15:themeFamily xmlns:thm15="http://schemas.microsoft.com/office/thememl/2012/main" name="Office Theme" id="{62F939B6-93AF-4DB8-9C6B-D6C7DFDC589F}" vid="{4A3C46E8-61CC-4603-A589-7422A47A8E4A}"/>
+      <thm15:themeFamily xmlns="" xmlns:thm15="http://schemas.microsoft.com/office/thememl/2012/main" name="Office Theme" id="{62F939B6-93AF-4DB8-9C6B-D6C7DFDC589F}" vid="{4A3C46E8-61CC-4603-A589-7422A47A8E4A}"/>
     </a:ext>
   </a:extLst>
 </a:theme>

</xml_diff>